<commit_message>
<< added test sql, modify their constraints, the order of creating the table is listed on the Assignment 2 Schemas post normalization.
</commit_message>
<xml_diff>
--- a/Assignment 2 Schemas post normalization.docx
+++ b/Assignment 2 Schemas post normalization.docx
@@ -59,11 +59,20 @@
     <w:p>
       <w:pPr>
         <w:rPr>
-          <w:sz w:val="18"/>
-        </w:rPr>
-      </w:pPr>
-      <w:r>
-        <w:rPr>
+          <w:color w:val="5B9BD5" w:themeColor="accent1"/>
+          <w:sz w:val="18"/>
+        </w:rPr>
+      </w:pPr>
+      <w:r>
+        <w:rPr>
+          <w:color w:val="5B9BD5" w:themeColor="accent1"/>
+          <w:sz w:val="18"/>
+        </w:rPr>
+        <w:t>1_</w:t>
+      </w:r>
+      <w:r>
+        <w:rPr>
+          <w:color w:val="5B9BD5" w:themeColor="accent1"/>
           <w:sz w:val="18"/>
         </w:rPr>
         <w:t>SUPPLIER</w:t>
@@ -96,7 +105,6 @@
                 <w:u w:val="single"/>
               </w:rPr>
             </w:pPr>
-            <w:proofErr w:type="spellStart"/>
             <w:r>
               <w:rPr>
                 <w:b/>
@@ -105,7 +113,6 @@
               </w:rPr>
               <w:t>Bank_Account_Number</w:t>
             </w:r>
-            <w:proofErr w:type="spellEnd"/>
           </w:p>
         </w:tc>
         <w:tc>
@@ -118,14 +125,12 @@
                 <w:sz w:val="18"/>
               </w:rPr>
             </w:pPr>
-            <w:proofErr w:type="spellStart"/>
             <w:r>
               <w:rPr>
                 <w:sz w:val="18"/>
               </w:rPr>
               <w:t>Company_Name</w:t>
             </w:r>
-            <w:proofErr w:type="spellEnd"/>
           </w:p>
         </w:tc>
         <w:tc>
@@ -138,14 +143,12 @@
                 <w:sz w:val="18"/>
               </w:rPr>
             </w:pPr>
-            <w:proofErr w:type="spellStart"/>
             <w:r>
               <w:rPr>
                 <w:sz w:val="18"/>
               </w:rPr>
               <w:t>Contact_number</w:t>
             </w:r>
-            <w:proofErr w:type="spellEnd"/>
           </w:p>
         </w:tc>
       </w:tr>
@@ -161,11 +164,20 @@
     <w:p>
       <w:pPr>
         <w:rPr>
-          <w:sz w:val="18"/>
-        </w:rPr>
-      </w:pPr>
-      <w:r>
-        <w:rPr>
+          <w:color w:val="5B9BD5" w:themeColor="accent1"/>
+          <w:sz w:val="18"/>
+        </w:rPr>
+      </w:pPr>
+      <w:r>
+        <w:rPr>
+          <w:color w:val="5B9BD5" w:themeColor="accent1"/>
+          <w:sz w:val="18"/>
+        </w:rPr>
+        <w:t>2_</w:t>
+      </w:r>
+      <w:r>
+        <w:rPr>
+          <w:color w:val="5B9BD5" w:themeColor="accent1"/>
           <w:sz w:val="18"/>
         </w:rPr>
         <w:t>BOOKSTORE</w:t>
@@ -255,14 +267,12 @@
                 <w:sz w:val="18"/>
               </w:rPr>
             </w:pPr>
-            <w:proofErr w:type="spellStart"/>
             <w:r>
               <w:rPr>
                 <w:sz w:val="18"/>
               </w:rPr>
               <w:t>Date_opened</w:t>
             </w:r>
-            <w:proofErr w:type="spellEnd"/>
           </w:p>
         </w:tc>
       </w:tr>
@@ -277,7 +287,21 @@
     </w:p>
     <w:p/>
     <w:p>
-      <w:r>
+      <w:pPr>
+        <w:rPr>
+          <w:color w:val="5B9BD5" w:themeColor="accent1"/>
+        </w:rPr>
+      </w:pPr>
+      <w:r>
+        <w:rPr>
+          <w:color w:val="5B9BD5" w:themeColor="accent1"/>
+        </w:rPr>
+        <w:t>3_</w:t>
+      </w:r>
+      <w:r>
+        <w:rPr>
+          <w:color w:val="5B9BD5" w:themeColor="accent1"/>
+        </w:rPr>
         <w:t>BOOK</w:t>
       </w:r>
     </w:p>
@@ -335,11 +359,9 @@
             <w:tcW w:w="930" w:type="dxa"/>
           </w:tcPr>
           <w:p>
-            <w:proofErr w:type="spellStart"/>
             <w:r>
               <w:t>FName</w:t>
             </w:r>
-            <w:proofErr w:type="spellEnd"/>
           </w:p>
         </w:tc>
         <w:tc>
@@ -347,11 +369,9 @@
             <w:tcW w:w="1242" w:type="dxa"/>
           </w:tcPr>
           <w:p>
-            <w:proofErr w:type="spellStart"/>
             <w:r>
               <w:t>Middle_INIT</w:t>
             </w:r>
-            <w:proofErr w:type="spellEnd"/>
           </w:p>
         </w:tc>
         <w:tc>
@@ -359,11 +379,9 @@
             <w:tcW w:w="864" w:type="dxa"/>
           </w:tcPr>
           <w:p>
-            <w:proofErr w:type="spellStart"/>
             <w:r>
               <w:t>LName</w:t>
             </w:r>
-            <w:proofErr w:type="spellEnd"/>
           </w:p>
         </w:tc>
         <w:tc>
@@ -381,11 +399,9 @@
             <w:tcW w:w="1675" w:type="dxa"/>
           </w:tcPr>
           <w:p>
-            <w:proofErr w:type="spellStart"/>
             <w:r>
               <w:t>Amount_In_Stock</w:t>
             </w:r>
-            <w:proofErr w:type="spellEnd"/>
           </w:p>
         </w:tc>
       </w:tr>
@@ -404,8 +420,6 @@
         </w:rPr>
         <w:tab/>
       </w:r>
-      <w:bookmarkStart w:id="0" w:name="_GoBack"/>
-      <w:bookmarkEnd w:id="0"/>
     </w:p>
     <w:p>
       <w:pPr>
@@ -418,11 +432,20 @@
     <w:p>
       <w:pPr>
         <w:rPr>
-          <w:sz w:val="18"/>
-        </w:rPr>
-      </w:pPr>
-      <w:r>
-        <w:rPr>
+          <w:color w:val="5B9BD5" w:themeColor="accent1"/>
+          <w:sz w:val="18"/>
+        </w:rPr>
+      </w:pPr>
+      <w:r>
+        <w:rPr>
+          <w:color w:val="5B9BD5" w:themeColor="accent1"/>
+          <w:sz w:val="18"/>
+        </w:rPr>
+        <w:t>5_</w:t>
+      </w:r>
+      <w:r>
+        <w:rPr>
+          <w:color w:val="5B9BD5" w:themeColor="accent1"/>
           <w:sz w:val="18"/>
         </w:rPr>
         <w:t xml:space="preserve">EMPLOYEE </w:t>
@@ -435,14 +458,14 @@
         <w:tblLook w:val="04A0" w:firstRow="1" w:lastRow="0" w:firstColumn="1" w:lastColumn="0" w:noHBand="0" w:noVBand="1"/>
       </w:tblPr>
       <w:tblGrid>
-        <w:gridCol w:w="822"/>
-        <w:gridCol w:w="1216"/>
-        <w:gridCol w:w="785"/>
-        <w:gridCol w:w="1289"/>
-        <w:gridCol w:w="1616"/>
-        <w:gridCol w:w="1404"/>
-        <w:gridCol w:w="1228"/>
-        <w:gridCol w:w="1506"/>
+        <w:gridCol w:w="808"/>
+        <w:gridCol w:w="1192"/>
+        <w:gridCol w:w="771"/>
+        <w:gridCol w:w="1263"/>
+        <w:gridCol w:w="1583"/>
+        <w:gridCol w:w="1376"/>
+        <w:gridCol w:w="1512"/>
+        <w:gridCol w:w="1361"/>
       </w:tblGrid>
       <w:tr>
         <w:trPr>
@@ -476,14 +499,12 @@
                 <w:sz w:val="18"/>
               </w:rPr>
             </w:pPr>
-            <w:proofErr w:type="spellStart"/>
             <w:r>
               <w:rPr>
                 <w:sz w:val="18"/>
               </w:rPr>
               <w:t>Middle_INIT</w:t>
             </w:r>
-            <w:proofErr w:type="spellEnd"/>
           </w:p>
         </w:tc>
         <w:tc>
@@ -496,14 +517,12 @@
                 <w:sz w:val="18"/>
               </w:rPr>
             </w:pPr>
-            <w:proofErr w:type="spellStart"/>
             <w:r>
               <w:rPr>
                 <w:sz w:val="18"/>
               </w:rPr>
               <w:t>LName</w:t>
             </w:r>
-            <w:proofErr w:type="spellEnd"/>
           </w:p>
         </w:tc>
         <w:tc>
@@ -518,7 +537,6 @@
                 <w:u w:val="single"/>
               </w:rPr>
             </w:pPr>
-            <w:proofErr w:type="spellStart"/>
             <w:r>
               <w:rPr>
                 <w:b/>
@@ -527,7 +545,6 @@
               </w:rPr>
               <w:t>IRD_Number</w:t>
             </w:r>
-            <w:proofErr w:type="spellEnd"/>
           </w:p>
         </w:tc>
         <w:tc>
@@ -540,14 +557,12 @@
                 <w:sz w:val="18"/>
               </w:rPr>
             </w:pPr>
-            <w:proofErr w:type="spellStart"/>
             <w:r>
               <w:rPr>
                 <w:sz w:val="18"/>
               </w:rPr>
               <w:t>Contact_Number</w:t>
             </w:r>
-            <w:proofErr w:type="spellEnd"/>
           </w:p>
         </w:tc>
         <w:tc>
@@ -560,14 +575,13 @@
                 <w:sz w:val="18"/>
               </w:rPr>
             </w:pPr>
-            <w:proofErr w:type="spellStart"/>
+            <w:commentRangeStart w:id="0"/>
             <w:r>
               <w:rPr>
                 <w:sz w:val="18"/>
               </w:rPr>
               <w:t>Weekly_Hours</w:t>
             </w:r>
-            <w:proofErr w:type="spellEnd"/>
           </w:p>
         </w:tc>
         <w:tc>
@@ -580,14 +594,19 @@
                 <w:sz w:val="18"/>
               </w:rPr>
             </w:pPr>
-            <w:proofErr w:type="spellStart"/>
             <w:r>
               <w:rPr>
                 <w:sz w:val="18"/>
               </w:rPr>
               <w:t>Hourly_Rate</w:t>
             </w:r>
-            <w:proofErr w:type="spellEnd"/>
+            <w:commentRangeEnd w:id="0"/>
+            <w:r>
+              <w:rPr>
+                <w:rStyle w:val="CommentReference"/>
+              </w:rPr>
+              <w:commentReference w:id="0"/>
+            </w:r>
           </w:p>
         </w:tc>
         <w:tc>
@@ -600,14 +619,12 @@
                 <w:sz w:val="18"/>
               </w:rPr>
             </w:pPr>
-            <w:proofErr w:type="spellStart"/>
             <w:r>
               <w:rPr>
                 <w:sz w:val="18"/>
               </w:rPr>
               <w:t>BAddress</w:t>
             </w:r>
-            <w:proofErr w:type="spellEnd"/>
           </w:p>
         </w:tc>
       </w:tr>
@@ -622,11 +639,20 @@
     <w:p>
       <w:pPr>
         <w:rPr>
-          <w:sz w:val="18"/>
-        </w:rPr>
-      </w:pPr>
-      <w:r>
-        <w:rPr>
+          <w:color w:val="5B9BD5" w:themeColor="accent1"/>
+          <w:sz w:val="18"/>
+        </w:rPr>
+      </w:pPr>
+      <w:r>
+        <w:rPr>
+          <w:color w:val="5B9BD5" w:themeColor="accent1"/>
+          <w:sz w:val="18"/>
+        </w:rPr>
+        <w:t>8_</w:t>
+      </w:r>
+      <w:r>
+        <w:rPr>
+          <w:color w:val="5B9BD5" w:themeColor="accent1"/>
           <w:sz w:val="18"/>
         </w:rPr>
         <w:t>TRANSACTION</w:t>
@@ -647,7 +673,7 @@
       </w:tblGrid>
       <w:tr>
         <w:trPr>
-          <w:trHeight w:val="332"/>
+          <w:trHeight w:hRule="exact" w:val="331"/>
         </w:trPr>
         <w:tc>
           <w:tcPr>
@@ -697,7 +723,6 @@
                 <w:u w:val="single"/>
               </w:rPr>
             </w:pPr>
-            <w:proofErr w:type="spellStart"/>
             <w:r>
               <w:rPr>
                 <w:b/>
@@ -706,7 +731,6 @@
               </w:rPr>
               <w:t>Transaction_Number</w:t>
             </w:r>
-            <w:proofErr w:type="spellEnd"/>
           </w:p>
         </w:tc>
         <w:tc>
@@ -719,14 +743,12 @@
                 <w:sz w:val="18"/>
               </w:rPr>
             </w:pPr>
-            <w:proofErr w:type="spellStart"/>
             <w:r>
               <w:rPr>
                 <w:sz w:val="18"/>
               </w:rPr>
               <w:t>EIRD_Number</w:t>
             </w:r>
-            <w:proofErr w:type="spellEnd"/>
           </w:p>
         </w:tc>
         <w:tc>
@@ -739,14 +761,12 @@
                 <w:sz w:val="18"/>
               </w:rPr>
             </w:pPr>
-            <w:proofErr w:type="spellStart"/>
             <w:r>
               <w:rPr>
                 <w:sz w:val="18"/>
               </w:rPr>
               <w:t>Ccustomer_ID</w:t>
             </w:r>
-            <w:proofErr w:type="spellEnd"/>
           </w:p>
         </w:tc>
       </w:tr>
@@ -761,11 +781,20 @@
     <w:p>
       <w:pPr>
         <w:rPr>
-          <w:sz w:val="18"/>
-        </w:rPr>
-      </w:pPr>
-      <w:r>
-        <w:rPr>
+          <w:color w:val="5B9BD5" w:themeColor="accent1"/>
+          <w:sz w:val="18"/>
+        </w:rPr>
+      </w:pPr>
+      <w:r>
+        <w:rPr>
+          <w:color w:val="5B9BD5" w:themeColor="accent1"/>
+          <w:sz w:val="18"/>
+        </w:rPr>
+        <w:t>4_</w:t>
+      </w:r>
+      <w:r>
+        <w:rPr>
+          <w:color w:val="5B9BD5" w:themeColor="accent1"/>
           <w:sz w:val="18"/>
         </w:rPr>
         <w:t>EMPLOYEE_WAGE</w:t>
@@ -798,7 +827,6 @@
                 <w:u w:val="single"/>
               </w:rPr>
             </w:pPr>
-            <w:proofErr w:type="spellStart"/>
             <w:r>
               <w:rPr>
                 <w:b/>
@@ -807,7 +835,6 @@
               </w:rPr>
               <w:t>Weekly_Hours</w:t>
             </w:r>
-            <w:proofErr w:type="spellEnd"/>
           </w:p>
         </w:tc>
         <w:tc>
@@ -822,7 +849,6 @@
                 <w:u w:val="single"/>
               </w:rPr>
             </w:pPr>
-            <w:proofErr w:type="spellStart"/>
             <w:r>
               <w:rPr>
                 <w:b/>
@@ -831,7 +857,6 @@
               </w:rPr>
               <w:t>Hourly_Rate</w:t>
             </w:r>
-            <w:proofErr w:type="spellEnd"/>
           </w:p>
         </w:tc>
         <w:tc>
@@ -865,11 +890,20 @@
     <w:p>
       <w:pPr>
         <w:rPr>
-          <w:sz w:val="18"/>
-        </w:rPr>
-      </w:pPr>
-      <w:r>
-        <w:rPr>
+          <w:color w:val="5B9BD5" w:themeColor="accent1"/>
+          <w:sz w:val="18"/>
+        </w:rPr>
+      </w:pPr>
+      <w:r>
+        <w:rPr>
+          <w:color w:val="5B9BD5" w:themeColor="accent1"/>
+          <w:sz w:val="18"/>
+        </w:rPr>
+        <w:t>7_</w:t>
+      </w:r>
+      <w:r>
+        <w:rPr>
+          <w:color w:val="5B9BD5" w:themeColor="accent1"/>
           <w:sz w:val="18"/>
         </w:rPr>
         <w:t>CUSTOMER</w:t>
@@ -904,14 +938,12 @@
                 <w:sz w:val="18"/>
               </w:rPr>
             </w:pPr>
-            <w:proofErr w:type="spellStart"/>
             <w:r>
               <w:rPr>
                 <w:sz w:val="18"/>
               </w:rPr>
               <w:t>Street_Number</w:t>
             </w:r>
-            <w:proofErr w:type="spellEnd"/>
           </w:p>
         </w:tc>
         <w:tc>
@@ -924,7 +956,6 @@
                 <w:sz w:val="18"/>
               </w:rPr>
             </w:pPr>
-            <w:proofErr w:type="spellStart"/>
             <w:r>
               <w:rPr>
                 <w:rFonts w:hint="eastAsia"/>
@@ -938,7 +969,6 @@
               </w:rPr>
               <w:t>_Name</w:t>
             </w:r>
-            <w:proofErr w:type="spellEnd"/>
           </w:p>
         </w:tc>
         <w:tc>
@@ -971,7 +1001,6 @@
                 <w:u w:val="single"/>
               </w:rPr>
             </w:pPr>
-            <w:proofErr w:type="spellStart"/>
             <w:r>
               <w:rPr>
                 <w:b/>
@@ -980,7 +1009,6 @@
               </w:rPr>
               <w:t>Customer_ID</w:t>
             </w:r>
-            <w:proofErr w:type="spellEnd"/>
           </w:p>
         </w:tc>
         <w:tc>
@@ -993,14 +1021,12 @@
                 <w:sz w:val="18"/>
               </w:rPr>
             </w:pPr>
-            <w:proofErr w:type="spellStart"/>
             <w:r>
               <w:rPr>
                 <w:sz w:val="18"/>
               </w:rPr>
               <w:t>FName</w:t>
             </w:r>
-            <w:proofErr w:type="spellEnd"/>
           </w:p>
         </w:tc>
         <w:tc>
@@ -1013,14 +1039,12 @@
                 <w:sz w:val="18"/>
               </w:rPr>
             </w:pPr>
-            <w:proofErr w:type="spellStart"/>
             <w:r>
               <w:rPr>
                 <w:sz w:val="18"/>
               </w:rPr>
               <w:t>LName</w:t>
             </w:r>
-            <w:proofErr w:type="spellEnd"/>
           </w:p>
         </w:tc>
         <w:tc>
@@ -1033,14 +1057,12 @@
                 <w:sz w:val="18"/>
               </w:rPr>
             </w:pPr>
-            <w:proofErr w:type="spellStart"/>
             <w:r>
               <w:rPr>
                 <w:sz w:val="18"/>
               </w:rPr>
               <w:t>Phone_Number</w:t>
             </w:r>
-            <w:proofErr w:type="spellEnd"/>
           </w:p>
         </w:tc>
       </w:tr>
@@ -1055,11 +1077,20 @@
     <w:p>
       <w:pPr>
         <w:rPr>
-          <w:sz w:val="18"/>
-        </w:rPr>
-      </w:pPr>
-      <w:r>
-        <w:rPr>
+          <w:color w:val="5B9BD5" w:themeColor="accent1"/>
+          <w:sz w:val="18"/>
+        </w:rPr>
+      </w:pPr>
+      <w:r>
+        <w:rPr>
+          <w:color w:val="5B9BD5" w:themeColor="accent1"/>
+          <w:sz w:val="18"/>
+        </w:rPr>
+        <w:t>6_</w:t>
+      </w:r>
+      <w:r>
+        <w:rPr>
+          <w:color w:val="5B9BD5" w:themeColor="accent1"/>
           <w:sz w:val="18"/>
         </w:rPr>
         <w:t>POSTCODE</w:t>
@@ -1155,6 +1186,14 @@
       </w:pPr>
       <w:r>
         <w:rPr>
+          <w:color w:val="5B9BD5" w:themeColor="accent1"/>
+          <w:sz w:val="18"/>
+        </w:rPr>
+        <w:t>9_</w:t>
+      </w:r>
+      <w:r>
+        <w:rPr>
+          <w:color w:val="5B9BD5" w:themeColor="accent1"/>
           <w:sz w:val="18"/>
         </w:rPr>
         <w:t>QUALIFICATIONS</w:t>
@@ -1188,7 +1227,6 @@
                 <w:u w:val="single"/>
               </w:rPr>
             </w:pPr>
-            <w:proofErr w:type="spellStart"/>
             <w:r>
               <w:rPr>
                 <w:b/>
@@ -1197,7 +1235,6 @@
               </w:rPr>
               <w:t>EIRD_Number</w:t>
             </w:r>
-            <w:proofErr w:type="spellEnd"/>
           </w:p>
         </w:tc>
         <w:tc>
@@ -1218,6 +1255,14 @@
                 <w:sz w:val="18"/>
                 <w:u w:val="single"/>
               </w:rPr>
+              <w:t>Q</w:t>
+            </w:r>
+            <w:r>
+              <w:rPr>
+                <w:b/>
+                <w:sz w:val="18"/>
+                <w:u w:val="single"/>
+              </w:rPr>
               <w:t>Name</w:t>
             </w:r>
           </w:p>
@@ -1232,14 +1277,12 @@
                 <w:sz w:val="18"/>
               </w:rPr>
             </w:pPr>
-            <w:proofErr w:type="spellStart"/>
             <w:r>
               <w:rPr>
                 <w:sz w:val="18"/>
               </w:rPr>
               <w:t>Date_Received</w:t>
             </w:r>
-            <w:proofErr w:type="spellEnd"/>
           </w:p>
         </w:tc>
         <w:tc>
@@ -1252,14 +1295,12 @@
                 <w:sz w:val="18"/>
               </w:rPr>
             </w:pPr>
-            <w:proofErr w:type="spellStart"/>
             <w:r>
               <w:rPr>
                 <w:sz w:val="18"/>
               </w:rPr>
               <w:t>Expiry_Date</w:t>
             </w:r>
-            <w:proofErr w:type="spellEnd"/>
           </w:p>
         </w:tc>
       </w:tr>
@@ -1274,11 +1315,20 @@
     <w:p>
       <w:pPr>
         <w:rPr>
-          <w:sz w:val="18"/>
-        </w:rPr>
-      </w:pPr>
-      <w:r>
-        <w:rPr>
+          <w:color w:val="5B9BD5" w:themeColor="accent1"/>
+          <w:sz w:val="18"/>
+        </w:rPr>
+      </w:pPr>
+      <w:r>
+        <w:rPr>
+          <w:color w:val="5B9BD5" w:themeColor="accent1"/>
+          <w:sz w:val="18"/>
+        </w:rPr>
+        <w:t>10_</w:t>
+      </w:r>
+      <w:r>
+        <w:rPr>
+          <w:color w:val="5B9BD5" w:themeColor="accent1"/>
           <w:sz w:val="18"/>
         </w:rPr>
         <w:t xml:space="preserve">QUALIFICATIONS_TYPE </w:t>
@@ -1319,7 +1369,7 @@
                 <w:u w:val="single"/>
               </w:rPr>
             </w:pPr>
-            <w:proofErr w:type="spellStart"/>
+            <w:commentRangeStart w:id="1"/>
             <w:r>
               <w:rPr>
                 <w:b/>
@@ -1328,7 +1378,6 @@
               </w:rPr>
               <w:t>EIRD_Number</w:t>
             </w:r>
-            <w:proofErr w:type="spellEnd"/>
           </w:p>
         </w:tc>
         <w:tc>
@@ -1343,7 +1392,6 @@
                 <w:u w:val="single"/>
               </w:rPr>
             </w:pPr>
-            <w:proofErr w:type="spellStart"/>
             <w:r>
               <w:rPr>
                 <w:b/>
@@ -1352,7 +1400,13 @@
               </w:rPr>
               <w:t>QName</w:t>
             </w:r>
-            <w:proofErr w:type="spellEnd"/>
+            <w:commentRangeEnd w:id="1"/>
+            <w:r>
+              <w:rPr>
+                <w:rStyle w:val="CommentReference"/>
+              </w:rPr>
+              <w:commentReference w:id="1"/>
+            </w:r>
           </w:p>
         </w:tc>
         <w:tc>
@@ -1367,7 +1421,6 @@
                 <w:u w:val="single"/>
               </w:rPr>
             </w:pPr>
-            <w:proofErr w:type="spellStart"/>
             <w:r>
               <w:rPr>
                 <w:b/>
@@ -1376,7 +1429,6 @@
               </w:rPr>
               <w:t>QType</w:t>
             </w:r>
-            <w:proofErr w:type="spellEnd"/>
           </w:p>
         </w:tc>
       </w:tr>
@@ -1391,11 +1443,20 @@
     <w:p>
       <w:pPr>
         <w:rPr>
-          <w:sz w:val="18"/>
-        </w:rPr>
-      </w:pPr>
-      <w:r>
-        <w:rPr>
+          <w:color w:val="5B9BD5" w:themeColor="accent1"/>
+          <w:sz w:val="18"/>
+        </w:rPr>
+      </w:pPr>
+      <w:r>
+        <w:rPr>
+          <w:color w:val="5B9BD5" w:themeColor="accent1"/>
+          <w:sz w:val="18"/>
+        </w:rPr>
+        <w:t>11_</w:t>
+      </w:r>
+      <w:r>
+        <w:rPr>
+          <w:color w:val="5B9BD5" w:themeColor="accent1"/>
           <w:sz w:val="18"/>
         </w:rPr>
         <w:t>SUPPLIES</w:t>
@@ -1422,7 +1483,6 @@
                 <w:sz w:val="18"/>
               </w:rPr>
             </w:pPr>
-            <w:proofErr w:type="spellStart"/>
             <w:r>
               <w:rPr>
                 <w:b/>
@@ -1431,7 +1491,6 @@
               </w:rPr>
               <w:t>SBank_Acount_Number</w:t>
             </w:r>
-            <w:proofErr w:type="spellEnd"/>
           </w:p>
         </w:tc>
         <w:tc>
@@ -1477,12 +1536,23 @@
     <w:p>
       <w:pPr>
         <w:rPr>
+          <w:color w:val="5B9BD5" w:themeColor="accent1"/>
           <w:sz w:val="18"/>
           <w:lang w:val="en-AU"/>
         </w:rPr>
       </w:pPr>
-      <w:r>
-        <w:rPr>
+      <w:bookmarkStart w:id="2" w:name="_GoBack"/>
+      <w:r>
+        <w:rPr>
+          <w:color w:val="5B9BD5" w:themeColor="accent1"/>
+          <w:sz w:val="18"/>
+          <w:lang w:val="en-AU"/>
+        </w:rPr>
+        <w:t>12_</w:t>
+      </w:r>
+      <w:r>
+        <w:rPr>
+          <w:color w:val="5B9BD5" w:themeColor="accent1"/>
           <w:sz w:val="18"/>
           <w:lang w:val="en-AU"/>
         </w:rPr>
@@ -1504,6 +1574,7 @@
           <w:tcPr>
             <w:tcW w:w="2202" w:type="dxa"/>
           </w:tcPr>
+          <w:bookmarkEnd w:id="2"/>
           <w:p>
             <w:pPr>
               <w:rPr>
@@ -1535,7 +1606,6 @@
                 <w:u w:val="single"/>
               </w:rPr>
             </w:pPr>
-            <w:proofErr w:type="spellStart"/>
             <w:r>
               <w:rPr>
                 <w:b/>
@@ -1545,7 +1615,6 @@
               </w:rPr>
               <w:t>TTransaction_Number</w:t>
             </w:r>
-            <w:proofErr w:type="spellEnd"/>
           </w:p>
         </w:tc>
       </w:tr>
@@ -1557,6 +1626,456 @@
           <w:lang w:val="en-AU"/>
         </w:rPr>
       </w:pPr>
+    </w:p>
+    <w:p>
+      <w:pPr>
+        <w:rPr>
+          <w:sz w:val="18"/>
+          <w:lang w:val="en-AU"/>
+        </w:rPr>
+      </w:pPr>
+    </w:p>
+    <w:p>
+      <w:pPr>
+        <w:rPr>
+          <w:sz w:val="18"/>
+        </w:rPr>
+      </w:pPr>
+    </w:p>
+    <w:p>
+      <w:pPr>
+        <w:rPr>
+          <w:sz w:val="18"/>
+        </w:rPr>
+      </w:pPr>
+      <w:r>
+        <w:rPr>
+          <w:sz w:val="18"/>
+        </w:rPr>
+        <w:t>INSERT INTO employee VALUES</w:t>
+      </w:r>
+    </w:p>
+    <w:p>
+      <w:pPr>
+        <w:rPr>
+          <w:sz w:val="18"/>
+        </w:rPr>
+      </w:pPr>
+      <w:r>
+        <w:rPr>
+          <w:sz w:val="18"/>
+        </w:rPr>
+        <w:t xml:space="preserve">('John','B','Good', '024-613-323',       '0212344505', 38, 1525, </w:t>
+      </w:r>
+    </w:p>
+    <w:p>
+      <w:pPr>
+        <w:ind w:firstLine="720"/>
+        <w:rPr>
+          <w:sz w:val="18"/>
+        </w:rPr>
+      </w:pPr>
+      <w:r>
+        <w:rPr>
+          <w:sz w:val="18"/>
+        </w:rPr>
+        <w:t>(select address from (select * from bookstore order by DBMS_RANDOM.RANDOM) WHERE rownum &lt; 2)</w:t>
+      </w:r>
+    </w:p>
+    <w:p>
+      <w:pPr>
+        <w:rPr>
+          <w:sz w:val="18"/>
+        </w:rPr>
+      </w:pPr>
+      <w:r>
+        <w:rPr>
+          <w:sz w:val="18"/>
+        </w:rPr>
+        <w:t>);</w:t>
+      </w:r>
+    </w:p>
+    <w:p>
+      <w:pPr>
+        <w:rPr>
+          <w:sz w:val="18"/>
+        </w:rPr>
+      </w:pPr>
+    </w:p>
+    <w:p>
+      <w:pPr>
+        <w:rPr>
+          <w:sz w:val="18"/>
+        </w:rPr>
+      </w:pPr>
+    </w:p>
+    <w:p>
+      <w:pPr>
+        <w:rPr>
+          <w:sz w:val="18"/>
+        </w:rPr>
+      </w:pPr>
+    </w:p>
+    <w:p>
+      <w:pPr>
+        <w:rPr>
+          <w:sz w:val="18"/>
+        </w:rPr>
+      </w:pPr>
+    </w:p>
+    <w:p>
+      <w:pPr>
+        <w:rPr>
+          <w:sz w:val="18"/>
+        </w:rPr>
+      </w:pPr>
+    </w:p>
+    <w:p>
+      <w:pPr>
+        <w:rPr>
+          <w:sz w:val="18"/>
+        </w:rPr>
+      </w:pPr>
+    </w:p>
+    <w:p>
+      <w:pPr>
+        <w:rPr>
+          <w:sz w:val="18"/>
+        </w:rPr>
+      </w:pPr>
+    </w:p>
+    <w:p>
+      <w:pPr>
+        <w:rPr>
+          <w:sz w:val="18"/>
+        </w:rPr>
+      </w:pPr>
+      <w:r>
+        <w:rPr>
+          <w:sz w:val="18"/>
+        </w:rPr>
+        <w:lastRenderedPageBreak/>
+        <w:t>SQL&gt; select qname, rownum from QUALIFICATIONS;</w:t>
+      </w:r>
+    </w:p>
+    <w:p>
+      <w:pPr>
+        <w:rPr>
+          <w:sz w:val="18"/>
+        </w:rPr>
+      </w:pPr>
+    </w:p>
+    <w:p>
+      <w:pPr>
+        <w:rPr>
+          <w:sz w:val="18"/>
+        </w:rPr>
+      </w:pPr>
+      <w:r>
+        <w:rPr>
+          <w:sz w:val="18"/>
+        </w:rPr>
+        <w:t>QNAME</w:t>
+      </w:r>
+      <w:r>
+        <w:rPr>
+          <w:sz w:val="18"/>
+        </w:rPr>
+        <w:tab/>
+      </w:r>
+      <w:r>
+        <w:rPr>
+          <w:sz w:val="18"/>
+        </w:rPr>
+        <w:tab/>
+      </w:r>
+      <w:r>
+        <w:rPr>
+          <w:sz w:val="18"/>
+        </w:rPr>
+        <w:tab/>
+      </w:r>
+      <w:r>
+        <w:rPr>
+          <w:sz w:val="18"/>
+        </w:rPr>
+        <w:tab/>
+        <w:t xml:space="preserve">   ROWNUM</w:t>
+      </w:r>
+    </w:p>
+    <w:p>
+      <w:pPr>
+        <w:rPr>
+          <w:sz w:val="18"/>
+        </w:rPr>
+      </w:pPr>
+      <w:r>
+        <w:rPr>
+          <w:sz w:val="18"/>
+        </w:rPr>
+        <w:t>------------------------------ ----------</w:t>
+      </w:r>
+    </w:p>
+    <w:p>
+      <w:pPr>
+        <w:rPr>
+          <w:sz w:val="18"/>
+        </w:rPr>
+      </w:pPr>
+      <w:r>
+        <w:rPr>
+          <w:sz w:val="18"/>
+        </w:rPr>
+        <w:t>First Aid</w:t>
+      </w:r>
+      <w:r>
+        <w:rPr>
+          <w:sz w:val="18"/>
+        </w:rPr>
+        <w:tab/>
+      </w:r>
+      <w:r>
+        <w:rPr>
+          <w:sz w:val="18"/>
+        </w:rPr>
+        <w:tab/>
+      </w:r>
+      <w:r>
+        <w:rPr>
+          <w:sz w:val="18"/>
+        </w:rPr>
+        <w:tab/>
+      </w:r>
+      <w:r>
+        <w:rPr>
+          <w:sz w:val="18"/>
+        </w:rPr>
+        <w:tab/>
+        <w:t>1</w:t>
+      </w:r>
+    </w:p>
+    <w:p>
+      <w:pPr>
+        <w:rPr>
+          <w:sz w:val="18"/>
+        </w:rPr>
+      </w:pPr>
+      <w:r>
+        <w:rPr>
+          <w:sz w:val="18"/>
+        </w:rPr>
+        <w:t>BSci</w:t>
+      </w:r>
+      <w:r>
+        <w:rPr>
+          <w:sz w:val="18"/>
+        </w:rPr>
+        <w:tab/>
+      </w:r>
+      <w:r>
+        <w:rPr>
+          <w:sz w:val="18"/>
+        </w:rPr>
+        <w:tab/>
+      </w:r>
+      <w:r>
+        <w:rPr>
+          <w:sz w:val="18"/>
+        </w:rPr>
+        <w:tab/>
+      </w:r>
+      <w:r>
+        <w:rPr>
+          <w:sz w:val="18"/>
+        </w:rPr>
+        <w:tab/>
+      </w:r>
+      <w:r>
+        <w:rPr>
+          <w:sz w:val="18"/>
+        </w:rPr>
+        <w:tab/>
+        <w:t>2</w:t>
+      </w:r>
+    </w:p>
+    <w:p>
+      <w:pPr>
+        <w:rPr>
+          <w:sz w:val="18"/>
+        </w:rPr>
+      </w:pPr>
+    </w:p>
+    <w:p>
+      <w:pPr>
+        <w:rPr>
+          <w:sz w:val="18"/>
+        </w:rPr>
+      </w:pPr>
+      <w:r>
+        <w:rPr>
+          <w:sz w:val="18"/>
+        </w:rPr>
+        <w:t>But why:</w:t>
+      </w:r>
+    </w:p>
+    <w:p>
+      <w:pPr>
+        <w:rPr>
+          <w:sz w:val="18"/>
+        </w:rPr>
+      </w:pPr>
+      <w:r>
+        <w:rPr>
+          <w:sz w:val="18"/>
+        </w:rPr>
+        <w:t>SQL&gt; select qname, rownum from QUALIFICATIONS where rownum = 1;</w:t>
+      </w:r>
+    </w:p>
+    <w:p>
+      <w:pPr>
+        <w:rPr>
+          <w:sz w:val="18"/>
+        </w:rPr>
+      </w:pPr>
+    </w:p>
+    <w:p>
+      <w:pPr>
+        <w:rPr>
+          <w:sz w:val="18"/>
+        </w:rPr>
+      </w:pPr>
+      <w:r>
+        <w:rPr>
+          <w:sz w:val="18"/>
+        </w:rPr>
+        <w:t>QNAME</w:t>
+      </w:r>
+      <w:r>
+        <w:rPr>
+          <w:sz w:val="18"/>
+        </w:rPr>
+        <w:tab/>
+      </w:r>
+      <w:r>
+        <w:rPr>
+          <w:sz w:val="18"/>
+        </w:rPr>
+        <w:tab/>
+      </w:r>
+      <w:r>
+        <w:rPr>
+          <w:sz w:val="18"/>
+        </w:rPr>
+        <w:tab/>
+      </w:r>
+      <w:r>
+        <w:rPr>
+          <w:sz w:val="18"/>
+        </w:rPr>
+        <w:tab/>
+        <w:t xml:space="preserve">   ROWNUM</w:t>
+      </w:r>
+    </w:p>
+    <w:p>
+      <w:pPr>
+        <w:rPr>
+          <w:sz w:val="18"/>
+        </w:rPr>
+      </w:pPr>
+      <w:r>
+        <w:rPr>
+          <w:sz w:val="18"/>
+        </w:rPr>
+        <w:t>------------------------------ ----------</w:t>
+      </w:r>
+    </w:p>
+    <w:p>
+      <w:pPr>
+        <w:rPr>
+          <w:sz w:val="18"/>
+        </w:rPr>
+      </w:pPr>
+      <w:r>
+        <w:rPr>
+          <w:sz w:val="18"/>
+        </w:rPr>
+        <w:t>First Aid</w:t>
+      </w:r>
+      <w:r>
+        <w:rPr>
+          <w:sz w:val="18"/>
+        </w:rPr>
+        <w:tab/>
+      </w:r>
+      <w:r>
+        <w:rPr>
+          <w:sz w:val="18"/>
+        </w:rPr>
+        <w:tab/>
+      </w:r>
+      <w:r>
+        <w:rPr>
+          <w:sz w:val="18"/>
+        </w:rPr>
+        <w:tab/>
+      </w:r>
+      <w:r>
+        <w:rPr>
+          <w:sz w:val="18"/>
+        </w:rPr>
+        <w:tab/>
+        <w:t>1</w:t>
+      </w:r>
+    </w:p>
+    <w:p>
+      <w:pPr>
+        <w:rPr>
+          <w:sz w:val="18"/>
+        </w:rPr>
+      </w:pPr>
+    </w:p>
+    <w:p>
+      <w:pPr>
+        <w:rPr>
+          <w:sz w:val="18"/>
+        </w:rPr>
+      </w:pPr>
+      <w:r>
+        <w:rPr>
+          <w:sz w:val="18"/>
+        </w:rPr>
+        <w:t>SQL&gt; select qname, rownum from QUALIFICATIONS where rownum = 2;</w:t>
+      </w:r>
+    </w:p>
+    <w:p>
+      <w:pPr>
+        <w:rPr>
+          <w:sz w:val="18"/>
+        </w:rPr>
+      </w:pPr>
+    </w:p>
+    <w:p>
+      <w:pPr>
+        <w:rPr>
+          <w:sz w:val="18"/>
+          <w:lang w:val="en-AU"/>
+        </w:rPr>
+      </w:pPr>
+      <w:commentRangeStart w:id="3"/>
+      <w:r>
+        <w:rPr>
+          <w:sz w:val="18"/>
+        </w:rPr>
+        <w:t>no rows selected</w:t>
+      </w:r>
+      <w:commentRangeEnd w:id="3"/>
+      <w:r>
+        <w:rPr>
+          <w:rStyle w:val="CommentReference"/>
+          <w:lang w:eastAsia="en-US"/>
+        </w:rPr>
+        <w:commentReference w:id="3"/>
+      </w:r>
     </w:p>
     <w:sectPr>
       <w:pgSz w:w="11900" w:h="16840"/>
@@ -1566,6 +2085,108 @@
     </w:sectPr>
   </w:body>
 </w:document>
+</file>
+
+<file path=word/comments.xml><?xml version="1.0" encoding="utf-8"?>
+<w:comments xmlns:wpc="http://schemas.microsoft.com/office/word/2010/wordprocessingCanvas" xmlns:mo="http://schemas.microsoft.com/office/mac/office/2008/main" xmlns:mc="http://schemas.openxmlformats.org/markup-compatibility/2006" xmlns:mv="urn:schemas-microsoft-com:mac:vml" xmlns:o="urn:schemas-microsoft-com:office:office" xmlns:r="http://schemas.openxmlformats.org/officeDocument/2006/relationships" xmlns:m="http://schemas.openxmlformats.org/officeDocument/2006/math" xmlns:v="urn:schemas-microsoft-com:vml" xmlns:wp14="http://schemas.microsoft.com/office/word/2010/wordprocessingDrawing" xmlns:wp="http://schemas.openxmlformats.org/drawingml/2006/wordprocessingDrawing" xmlns:w10="urn:schemas-microsoft-com:office:word" xmlns:w="http://schemas.openxmlformats.org/wordprocessingml/2006/main" xmlns:w14="http://schemas.microsoft.com/office/word/2010/wordml" xmlns:w15="http://schemas.microsoft.com/office/word/2012/wordml" xmlns:wpg="http://schemas.microsoft.com/office/word/2010/wordprocessingGroup" xmlns:wpi="http://schemas.microsoft.com/office/word/2010/wordprocessingInk" xmlns:wne="http://schemas.microsoft.com/office/word/2006/wordml" xmlns:wps="http://schemas.microsoft.com/office/word/2010/wordprocessingShape" mc:Ignorable="w14 w15 wp14">
+  <w:comment w:id="0" w:author="Hyperion zw" w:date="2016-08-26T15:25:00Z" w:initials="Hz">
+    <w:p>
+      <w:pPr>
+        <w:pStyle w:val="CommentText"/>
+      </w:pPr>
+      <w:r>
+        <w:rPr>
+          <w:rStyle w:val="CommentReference"/>
+        </w:rPr>
+        <w:annotationRef/>
+      </w:r>
+      <w:r>
+        <w:t xml:space="preserve">how to </w:t>
+      </w:r>
+      <w:r>
+        <w:t>insert value of two column based on other table?</w:t>
+      </w:r>
+    </w:p>
+  </w:comment>
+  <w:comment w:id="1" w:author="Hyperion zw" w:date="2016-08-26T16:24:00Z" w:initials="Hz">
+    <w:p>
+      <w:pPr>
+        <w:pStyle w:val="CommentText"/>
+      </w:pPr>
+      <w:r>
+        <w:rPr>
+          <w:rStyle w:val="CommentReference"/>
+        </w:rPr>
+        <w:annotationRef/>
+      </w:r>
+      <w:r>
+        <w:t>how to specify foreign key on two attribute</w:t>
+      </w:r>
+    </w:p>
+  </w:comment>
+  <w:comment w:id="3" w:author="Hyperion zw" w:date="2016-08-26T16:58:00Z" w:initials="Hz">
+    <w:p>
+      <w:pPr>
+        <w:pStyle w:val="CommentText"/>
+      </w:pPr>
+      <w:r>
+        <w:rPr>
+          <w:rStyle w:val="CommentReference"/>
+        </w:rPr>
+        <w:annotationRef/>
+      </w:r>
+      <w:r>
+        <w:t>why</w:t>
+      </w:r>
+    </w:p>
+  </w:comment>
+</w:comments>
+</file>
+
+<file path=word/commentsExtended.xml><?xml version="1.0" encoding="utf-8"?>
+<w15:commentsEx xmlns:wpc="http://schemas.microsoft.com/office/word/2010/wordprocessingCanvas" xmlns:mo="http://schemas.microsoft.com/office/mac/office/2008/main" xmlns:mc="http://schemas.openxmlformats.org/markup-compatibility/2006" xmlns:mv="urn:schemas-microsoft-com:mac:vml" xmlns:o="urn:schemas-microsoft-com:office:office" xmlns:r="http://schemas.openxmlformats.org/officeDocument/2006/relationships" xmlns:m="http://schemas.openxmlformats.org/officeDocument/2006/math" xmlns:v="urn:schemas-microsoft-com:vml" xmlns:wp14="http://schemas.microsoft.com/office/word/2010/wordprocessingDrawing" xmlns:wp="http://schemas.openxmlformats.org/drawingml/2006/wordprocessingDrawing" xmlns:w10="urn:schemas-microsoft-com:office:word" xmlns:w="http://schemas.openxmlformats.org/wordprocessingml/2006/main" xmlns:w14="http://schemas.microsoft.com/office/word/2010/wordml" xmlns:w15="http://schemas.microsoft.com/office/word/2012/wordml" xmlns:wpg="http://schemas.microsoft.com/office/word/2010/wordprocessingGroup" xmlns:wpi="http://schemas.microsoft.com/office/word/2010/wordprocessingInk" xmlns:wne="http://schemas.microsoft.com/office/word/2006/wordml" xmlns:wps="http://schemas.microsoft.com/office/word/2010/wordprocessingShape" mc:Ignorable="w14 w15 wp14">
+  <w15:commentEx w15:paraId="7576FF5C" w15:done="0"/>
+  <w15:commentEx w15:paraId="52D637DD" w15:done="0"/>
+  <w15:commentEx w15:paraId="73C7FFFC" w15:done="0"/>
+</w15:commentsEx>
+</file>
+
+<file path=word/endnotes.xml><?xml version="1.0" encoding="utf-8"?>
+<w:endnotes xmlns:wpc="http://schemas.microsoft.com/office/word/2010/wordprocessingCanvas" xmlns:mo="http://schemas.microsoft.com/office/mac/office/2008/main" xmlns:mc="http://schemas.openxmlformats.org/markup-compatibility/2006" xmlns:mv="urn:schemas-microsoft-com:mac:vml" xmlns:o="urn:schemas-microsoft-com:office:office" xmlns:r="http://schemas.openxmlformats.org/officeDocument/2006/relationships" xmlns:m="http://schemas.openxmlformats.org/officeDocument/2006/math" xmlns:v="urn:schemas-microsoft-com:vml" xmlns:wp14="http://schemas.microsoft.com/office/word/2010/wordprocessingDrawing" xmlns:wp="http://schemas.openxmlformats.org/drawingml/2006/wordprocessingDrawing" xmlns:w10="urn:schemas-microsoft-com:office:word" xmlns:w="http://schemas.openxmlformats.org/wordprocessingml/2006/main" xmlns:w14="http://schemas.microsoft.com/office/word/2010/wordml" xmlns:w15="http://schemas.microsoft.com/office/word/2012/wordml" xmlns:wpg="http://schemas.microsoft.com/office/word/2010/wordprocessingGroup" xmlns:wpi="http://schemas.microsoft.com/office/word/2010/wordprocessingInk" xmlns:wne="http://schemas.microsoft.com/office/word/2006/wordml" xmlns:wps="http://schemas.microsoft.com/office/word/2010/wordprocessingShape" mc:Ignorable="w14 w15 wp14">
+  <w:endnote w:type="separator" w:id="-1">
+    <w:p>
+      <w:r>
+        <w:separator/>
+      </w:r>
+    </w:p>
+  </w:endnote>
+  <w:endnote w:type="continuationSeparator" w:id="0">
+    <w:p>
+      <w:r>
+        <w:continuationSeparator/>
+      </w:r>
+    </w:p>
+  </w:endnote>
+</w:endnotes>
+</file>
+
+<file path=word/footnotes.xml><?xml version="1.0" encoding="utf-8"?>
+<w:footnotes xmlns:wpc="http://schemas.microsoft.com/office/word/2010/wordprocessingCanvas" xmlns:mo="http://schemas.microsoft.com/office/mac/office/2008/main" xmlns:mc="http://schemas.openxmlformats.org/markup-compatibility/2006" xmlns:mv="urn:schemas-microsoft-com:mac:vml" xmlns:o="urn:schemas-microsoft-com:office:office" xmlns:r="http://schemas.openxmlformats.org/officeDocument/2006/relationships" xmlns:m="http://schemas.openxmlformats.org/officeDocument/2006/math" xmlns:v="urn:schemas-microsoft-com:vml" xmlns:wp14="http://schemas.microsoft.com/office/word/2010/wordprocessingDrawing" xmlns:wp="http://schemas.openxmlformats.org/drawingml/2006/wordprocessingDrawing" xmlns:w10="urn:schemas-microsoft-com:office:word" xmlns:w="http://schemas.openxmlformats.org/wordprocessingml/2006/main" xmlns:w14="http://schemas.microsoft.com/office/word/2010/wordml" xmlns:w15="http://schemas.microsoft.com/office/word/2012/wordml" xmlns:wpg="http://schemas.microsoft.com/office/word/2010/wordprocessingGroup" xmlns:wpi="http://schemas.microsoft.com/office/word/2010/wordprocessingInk" xmlns:wne="http://schemas.microsoft.com/office/word/2006/wordml" xmlns:wps="http://schemas.microsoft.com/office/word/2010/wordprocessingShape" mc:Ignorable="w14 w15 wp14">
+  <w:footnote w:type="separator" w:id="-1">
+    <w:p>
+      <w:r>
+        <w:separator/>
+      </w:r>
+    </w:p>
+  </w:footnote>
+  <w:footnote w:type="continuationSeparator" w:id="0">
+    <w:p>
+      <w:r>
+        <w:continuationSeparator/>
+      </w:r>
+    </w:p>
+  </w:footnote>
+</w:footnotes>
 </file>
 
 <file path=word/numbering.xml><?xml version="1.0" encoding="utf-8"?>
@@ -1717,6 +2338,14 @@
     <w:abstractNumId w:val="0"/>
   </w:num>
 </w:numbering>
+</file>
+
+<file path=word/people.xml><?xml version="1.0" encoding="utf-8"?>
+<w15:people xmlns:wpc="http://schemas.microsoft.com/office/word/2010/wordprocessingCanvas" xmlns:mo="http://schemas.microsoft.com/office/mac/office/2008/main" xmlns:mc="http://schemas.openxmlformats.org/markup-compatibility/2006" xmlns:mv="urn:schemas-microsoft-com:mac:vml" xmlns:o="urn:schemas-microsoft-com:office:office" xmlns:r="http://schemas.openxmlformats.org/officeDocument/2006/relationships" xmlns:m="http://schemas.openxmlformats.org/officeDocument/2006/math" xmlns:v="urn:schemas-microsoft-com:vml" xmlns:wp14="http://schemas.microsoft.com/office/word/2010/wordprocessingDrawing" xmlns:wp="http://schemas.openxmlformats.org/drawingml/2006/wordprocessingDrawing" xmlns:w10="urn:schemas-microsoft-com:office:word" xmlns:w="http://schemas.openxmlformats.org/wordprocessingml/2006/main" xmlns:w14="http://schemas.microsoft.com/office/word/2010/wordml" xmlns:w15="http://schemas.microsoft.com/office/word/2012/wordml" xmlns:wpg="http://schemas.microsoft.com/office/word/2010/wordprocessingGroup" xmlns:wpi="http://schemas.microsoft.com/office/word/2010/wordprocessingInk" xmlns:wne="http://schemas.microsoft.com/office/word/2006/wordml" xmlns:wps="http://schemas.microsoft.com/office/word/2010/wordprocessingShape" mc:Ignorable="w14 w15 wp14">
+  <w15:person w15:author="Hyperion zw">
+    <w15:presenceInfo w15:providerId="Windows Live" w15:userId="eded8ba18974f80d"/>
+  </w15:person>
+</w15:people>
 </file>
 
 <file path=word/styles.xml><?xml version="1.0" encoding="utf-8"?>
@@ -2121,7 +2750,6 @@
   <w:style w:type="character" w:default="1" w:styleId="DefaultParagraphFont">
     <w:name w:val="Default Paragraph Font"/>
     <w:uiPriority w:val="1"/>
-    <w:semiHidden/>
     <w:unhideWhenUsed/>
   </w:style>
   <w:style w:type="table" w:default="1" w:styleId="TableNormal">
@@ -2232,6 +2860,80 @@
       <w:sz w:val="18"/>
       <w:szCs w:val="18"/>
     </w:rPr>
+  </w:style>
+  <w:style w:type="paragraph" w:styleId="CommentSubject">
+    <w:name w:val="annotation subject"/>
+    <w:basedOn w:val="CommentText"/>
+    <w:next w:val="CommentText"/>
+    <w:link w:val="CommentSubjectChar"/>
+    <w:uiPriority w:val="99"/>
+    <w:semiHidden/>
+    <w:unhideWhenUsed/>
+    <w:rsid w:val="007357CB"/>
+    <w:rPr>
+      <w:b/>
+      <w:bCs/>
+      <w:sz w:val="20"/>
+      <w:szCs w:val="20"/>
+      <w:lang w:eastAsia="zh-CN"/>
+    </w:rPr>
+  </w:style>
+  <w:style w:type="character" w:customStyle="1" w:styleId="CommentSubjectChar">
+    <w:name w:val="Comment Subject Char"/>
+    <w:basedOn w:val="CommentTextChar"/>
+    <w:link w:val="CommentSubject"/>
+    <w:uiPriority w:val="99"/>
+    <w:semiHidden/>
+    <w:rsid w:val="007357CB"/>
+    <w:rPr>
+      <w:b/>
+      <w:bCs/>
+      <w:sz w:val="20"/>
+      <w:szCs w:val="20"/>
+      <w:lang w:eastAsia="en-US"/>
+    </w:rPr>
+  </w:style>
+  <w:style w:type="paragraph" w:styleId="Header">
+    <w:name w:val="header"/>
+    <w:basedOn w:val="Normal"/>
+    <w:link w:val="HeaderChar"/>
+    <w:uiPriority w:val="99"/>
+    <w:unhideWhenUsed/>
+    <w:rsid w:val="007B2E91"/>
+    <w:pPr>
+      <w:tabs>
+        <w:tab w:val="center" w:pos="4680"/>
+        <w:tab w:val="right" w:pos="9360"/>
+      </w:tabs>
+    </w:pPr>
+  </w:style>
+  <w:style w:type="character" w:customStyle="1" w:styleId="HeaderChar">
+    <w:name w:val="Header Char"/>
+    <w:basedOn w:val="DefaultParagraphFont"/>
+    <w:link w:val="Header"/>
+    <w:uiPriority w:val="99"/>
+    <w:rsid w:val="007B2E91"/>
+  </w:style>
+  <w:style w:type="paragraph" w:styleId="Footer">
+    <w:name w:val="footer"/>
+    <w:basedOn w:val="Normal"/>
+    <w:link w:val="FooterChar"/>
+    <w:uiPriority w:val="99"/>
+    <w:unhideWhenUsed/>
+    <w:rsid w:val="007B2E91"/>
+    <w:pPr>
+      <w:tabs>
+        <w:tab w:val="center" w:pos="4680"/>
+        <w:tab w:val="right" w:pos="9360"/>
+      </w:tabs>
+    </w:pPr>
+  </w:style>
+  <w:style w:type="character" w:customStyle="1" w:styleId="FooterChar">
+    <w:name w:val="Footer Char"/>
+    <w:basedOn w:val="DefaultParagraphFont"/>
+    <w:link w:val="Footer"/>
+    <w:uiPriority w:val="99"/>
+    <w:rsid w:val="007B2E91"/>
   </w:style>
 </w:styles>
 </file>

</xml_diff>